<commit_message>
Termino Plan de desarrolo
</commit_message>
<xml_diff>
--- a/Plan de desarrollo.docx
+++ b/Plan de desarrollo.docx
@@ -1295,8 +1295,6 @@
           <w:szCs w:val="32"/>
         </w:rPr>
       </w:pPr>
-      <w:bookmarkStart w:id="22" w:name="_GoBack"/>
-      <w:bookmarkEnd w:id="22"/>
     </w:p>
     <w:p>
       <w:pPr>
@@ -1522,19 +1520,7 @@
               <w:rPr>
                 <w:b/>
               </w:rPr>
-              <w:t xml:space="preserve">REQUERIMIENTOS </w:t>
-            </w:r>
-            <w:r>
-              <w:rPr>
-                <w:b/>
-              </w:rPr>
-              <w:t xml:space="preserve">NO </w:t>
-            </w:r>
-            <w:r>
-              <w:rPr>
-                <w:b/>
-              </w:rPr>
-              <w:t>FUNCIONALES</w:t>
+              <w:t>REQUERIMIENTOS NO FUNCIONALES</w:t>
             </w:r>
           </w:p>
         </w:tc>
@@ -1554,19 +1540,7 @@
               <w:rPr>
                 <w:b/>
               </w:rPr>
-              <w:t>R</w:t>
-            </w:r>
-            <w:r>
-              <w:rPr>
-                <w:b/>
-              </w:rPr>
-              <w:t>N</w:t>
-            </w:r>
-            <w:r>
-              <w:rPr>
-                <w:b/>
-              </w:rPr>
-              <w:t>F1</w:t>
+              <w:t>RNF1</w:t>
             </w:r>
           </w:p>
         </w:tc>
@@ -1602,19 +1576,7 @@
               <w:rPr>
                 <w:b/>
               </w:rPr>
-              <w:t>R</w:t>
-            </w:r>
-            <w:r>
-              <w:rPr>
-                <w:b/>
-              </w:rPr>
-              <w:t>N</w:t>
-            </w:r>
-            <w:r>
-              <w:rPr>
-                <w:b/>
-              </w:rPr>
-              <w:t>F2</w:t>
+              <w:t>RNF2</w:t>
             </w:r>
           </w:p>
         </w:tc>
@@ -1647,19 +1609,7 @@
               <w:rPr>
                 <w:b/>
               </w:rPr>
-              <w:t>R</w:t>
-            </w:r>
-            <w:r>
-              <w:rPr>
-                <w:b/>
-              </w:rPr>
-              <w:t>N</w:t>
-            </w:r>
-            <w:r>
-              <w:rPr>
-                <w:b/>
-              </w:rPr>
-              <w:t>F3</w:t>
+              <w:t>RNF3</w:t>
             </w:r>
           </w:p>
         </w:tc>
@@ -1692,19 +1642,7 @@
               <w:rPr>
                 <w:b/>
               </w:rPr>
-              <w:t>R</w:t>
-            </w:r>
-            <w:r>
-              <w:rPr>
-                <w:b/>
-              </w:rPr>
-              <w:t>N</w:t>
-            </w:r>
-            <w:r>
-              <w:rPr>
-                <w:b/>
-              </w:rPr>
-              <w:t>F4</w:t>
+              <w:t>RNF4</w:t>
             </w:r>
           </w:p>
         </w:tc>
@@ -1737,19 +1675,7 @@
               <w:rPr>
                 <w:b/>
               </w:rPr>
-              <w:t>R</w:t>
-            </w:r>
-            <w:r>
-              <w:rPr>
-                <w:b/>
-              </w:rPr>
-              <w:t>N</w:t>
-            </w:r>
-            <w:r>
-              <w:rPr>
-                <w:b/>
-              </w:rPr>
-              <w:t>F5</w:t>
+              <w:t>RNF5</w:t>
             </w:r>
           </w:p>
         </w:tc>
@@ -1785,7 +1711,7 @@
           <w:szCs w:val="32"/>
         </w:rPr>
       </w:pPr>
-      <w:bookmarkStart w:id="23" w:name="_Toc93679249"/>
+      <w:bookmarkStart w:id="22" w:name="_Toc93679249"/>
       <w:r>
         <w:br w:type="page"/>
       </w:r>
@@ -1793,10 +1719,81 @@
     <w:p>
       <w:pPr>
         <w:pStyle w:val="Ttulo1"/>
+        <w:spacing w:line="259" w:lineRule="auto"/>
+        <w:jc w:val="left"/>
       </w:pPr>
       <w:r>
         <w:lastRenderedPageBreak/>
         <w:t>DIAGRAMA DE CASOS DE USO DE REQUERIMIENTOS COMPLEJOS.</w:t>
+      </w:r>
+      <w:bookmarkStart w:id="23" w:name="_Toc93679250"/>
+      <w:bookmarkEnd w:id="22"/>
+    </w:p>
+    <w:p>
+      <w:pPr>
+        <w:pStyle w:val="Ttulo1"/>
+        <w:spacing w:line="259" w:lineRule="auto"/>
+        <w:jc w:val="left"/>
+      </w:pPr>
+      <w:bookmarkStart w:id="24" w:name="_GoBack"/>
+      <w:r>
+        <w:rPr>
+          <w:b w:val="0"/>
+          <w:noProof/>
+          <w:lang w:eastAsia="es-MX"/>
+        </w:rPr>
+        <w:drawing>
+          <wp:inline distT="0" distB="0" distL="0" distR="0" wp14:anchorId="7C1CD39A" wp14:editId="23BBC347">
+            <wp:extent cx="6324600" cy="7533586"/>
+            <wp:effectExtent l="0" t="0" r="0" b="0"/>
+            <wp:docPr id="3" name="Imagen 3"/>
+            <wp:cNvGraphicFramePr>
+              <a:graphicFrameLocks xmlns:a="http://schemas.openxmlformats.org/drawingml/2006/main" noChangeAspect="1"/>
+            </wp:cNvGraphicFramePr>
+            <a:graphic xmlns:a="http://schemas.openxmlformats.org/drawingml/2006/main">
+              <a:graphicData uri="http://schemas.openxmlformats.org/drawingml/2006/picture">
+                <pic:pic xmlns:pic="http://schemas.openxmlformats.org/drawingml/2006/picture">
+                  <pic:nvPicPr>
+                    <pic:cNvPr id="3" name="Diagramas de casos de uso.drawio.png"/>
+                    <pic:cNvPicPr/>
+                  </pic:nvPicPr>
+                  <pic:blipFill>
+                    <a:blip r:embed="rId12" cstate="print">
+                      <a:extLst>
+                        <a:ext uri="{28A0092B-C50C-407E-A947-70E740481C1C}">
+                          <a14:useLocalDpi xmlns:a14="http://schemas.microsoft.com/office/drawing/2010/main" val="0"/>
+                        </a:ext>
+                      </a:extLst>
+                    </a:blip>
+                    <a:stretch>
+                      <a:fillRect/>
+                    </a:stretch>
+                  </pic:blipFill>
+                  <pic:spPr>
+                    <a:xfrm>
+                      <a:off x="0" y="0"/>
+                      <a:ext cx="6326596" cy="7535963"/>
+                    </a:xfrm>
+                    <a:prstGeom prst="rect">
+                      <a:avLst/>
+                    </a:prstGeom>
+                  </pic:spPr>
+                </pic:pic>
+              </a:graphicData>
+            </a:graphic>
+          </wp:inline>
+        </w:drawing>
+      </w:r>
+      <w:bookmarkEnd w:id="24"/>
+    </w:p>
+    <w:p/>
+    <w:p>
+      <w:pPr>
+        <w:pStyle w:val="Ttulo1"/>
+      </w:pPr>
+      <w:r>
+        <w:lastRenderedPageBreak/>
+        <w:t>DIAGRAMA DE ARQUITECTURA DE SOFTWARE.</w:t>
       </w:r>
       <w:bookmarkEnd w:id="23"/>
     </w:p>
@@ -1811,9 +1808,63 @@
           <w:szCs w:val="32"/>
         </w:rPr>
       </w:pPr>
-      <w:bookmarkStart w:id="24" w:name="_Toc93679250"/>
+      <w:bookmarkStart w:id="25" w:name="_Toc93679251"/>
       <w:r>
-        <w:br w:type="page"/>
+        <w:rPr>
+          <w:noProof/>
+          <w:lang w:eastAsia="es-MX"/>
+        </w:rPr>
+        <w:drawing>
+          <wp:inline distT="0" distB="0" distL="0" distR="0" wp14:anchorId="1652EADE" wp14:editId="2C22A4FF">
+            <wp:extent cx="6404186" cy="2136140"/>
+            <wp:effectExtent l="0" t="0" r="0" b="0"/>
+            <wp:docPr id="2" name="Imagen 2" descr="https://tuprogramas.com/wp-content/uploads/2019/10/traditional-vs-serverless.jpeg"/>
+            <wp:cNvGraphicFramePr>
+              <a:graphicFrameLocks xmlns:a="http://schemas.openxmlformats.org/drawingml/2006/main" noChangeAspect="1"/>
+            </wp:cNvGraphicFramePr>
+            <a:graphic xmlns:a="http://schemas.openxmlformats.org/drawingml/2006/main">
+              <a:graphicData uri="http://schemas.openxmlformats.org/drawingml/2006/picture">
+                <pic:pic xmlns:pic="http://schemas.openxmlformats.org/drawingml/2006/picture">
+                  <pic:nvPicPr>
+                    <pic:cNvPr id="0" name="Picture 3" descr="https://tuprogramas.com/wp-content/uploads/2019/10/traditional-vs-serverless.jpeg"/>
+                    <pic:cNvPicPr>
+                      <a:picLocks noChangeAspect="1" noChangeArrowheads="1"/>
+                    </pic:cNvPicPr>
+                  </pic:nvPicPr>
+                  <pic:blipFill rotWithShape="1">
+                    <a:blip r:embed="rId13">
+                      <a:extLst>
+                        <a:ext uri="{28A0092B-C50C-407E-A947-70E740481C1C}">
+                          <a14:useLocalDpi xmlns:a14="http://schemas.microsoft.com/office/drawing/2010/main" val="0"/>
+                        </a:ext>
+                      </a:extLst>
+                    </a:blip>
+                    <a:srcRect t="55526"/>
+                    <a:stretch/>
+                  </pic:blipFill>
+                  <pic:spPr bwMode="auto">
+                    <a:xfrm>
+                      <a:off x="0" y="0"/>
+                      <a:ext cx="6404610" cy="2136281"/>
+                    </a:xfrm>
+                    <a:prstGeom prst="rect">
+                      <a:avLst/>
+                    </a:prstGeom>
+                    <a:noFill/>
+                    <a:ln>
+                      <a:noFill/>
+                    </a:ln>
+                    <a:extLst>
+                      <a:ext uri="{53640926-AAD7-44D8-BBD7-CCE9431645EC}">
+                        <a14:shadowObscured xmlns:a14="http://schemas.microsoft.com/office/drawing/2010/main"/>
+                      </a:ext>
+                    </a:extLst>
+                  </pic:spPr>
+                </pic:pic>
+              </a:graphicData>
+            </a:graphic>
+          </wp:inline>
+        </w:drawing>
       </w:r>
     </w:p>
     <w:p>
@@ -1821,36 +1872,58 @@
         <w:pStyle w:val="Ttulo1"/>
       </w:pPr>
       <w:r>
-        <w:lastRenderedPageBreak/>
-        <w:t>DIAGRAMA DE ARQUITECTURA DE SOFTWARE.</w:t>
-      </w:r>
-      <w:bookmarkEnd w:id="24"/>
-    </w:p>
-    <w:p>
-      <w:pPr>
-        <w:spacing w:line="259" w:lineRule="auto"/>
-        <w:jc w:val="left"/>
-        <w:rPr>
-          <w:rFonts w:eastAsiaTheme="majorEastAsia" w:cstheme="majorBidi"/>
-          <w:b/>
-          <w:sz w:val="28"/>
-          <w:szCs w:val="32"/>
-        </w:rPr>
-      </w:pPr>
-      <w:bookmarkStart w:id="25" w:name="_Toc93679251"/>
-      <w:r>
-        <w:br w:type="page"/>
-      </w:r>
-    </w:p>
-    <w:p>
-      <w:pPr>
-        <w:pStyle w:val="Ttulo1"/>
-      </w:pPr>
-      <w:r>
-        <w:lastRenderedPageBreak/>
         <w:t>DIAGRAMA RELACIONAL DE BASE DE DATOS.</w:t>
       </w:r>
       <w:bookmarkEnd w:id="25"/>
+    </w:p>
+    <w:p>
+      <w:r>
+        <w:rPr>
+          <w:noProof/>
+          <w:lang w:eastAsia="es-MX"/>
+        </w:rPr>
+        <w:drawing>
+          <wp:inline distT="0" distB="0" distL="0" distR="0" wp14:anchorId="7A341109" wp14:editId="2D31B1AE">
+            <wp:extent cx="6377940" cy="4033730"/>
+            <wp:effectExtent l="0" t="0" r="3810" b="5080"/>
+            <wp:docPr id="1" name="Imagen 1"/>
+            <wp:cNvGraphicFramePr>
+              <a:graphicFrameLocks xmlns:a="http://schemas.openxmlformats.org/drawingml/2006/main" noChangeAspect="1"/>
+            </wp:cNvGraphicFramePr>
+            <a:graphic xmlns:a="http://schemas.openxmlformats.org/drawingml/2006/main">
+              <a:graphicData uri="http://schemas.openxmlformats.org/drawingml/2006/picture">
+                <pic:pic xmlns:pic="http://schemas.openxmlformats.org/drawingml/2006/picture">
+                  <pic:nvPicPr>
+                    <pic:cNvPr id="1" name="272856922_366135681627425_297108249323743146_n.png"/>
+                    <pic:cNvPicPr/>
+                  </pic:nvPicPr>
+                  <pic:blipFill>
+                    <a:blip r:embed="rId14">
+                      <a:extLst>
+                        <a:ext uri="{28A0092B-C50C-407E-A947-70E740481C1C}">
+                          <a14:useLocalDpi xmlns:a14="http://schemas.microsoft.com/office/drawing/2010/main" val="0"/>
+                        </a:ext>
+                      </a:extLst>
+                    </a:blip>
+                    <a:stretch>
+                      <a:fillRect/>
+                    </a:stretch>
+                  </pic:blipFill>
+                  <pic:spPr>
+                    <a:xfrm>
+                      <a:off x="0" y="0"/>
+                      <a:ext cx="6391067" cy="4042032"/>
+                    </a:xfrm>
+                    <a:prstGeom prst="rect">
+                      <a:avLst/>
+                    </a:prstGeom>
+                  </pic:spPr>
+                </pic:pic>
+              </a:graphicData>
+            </a:graphic>
+          </wp:inline>
+        </w:drawing>
+      </w:r>
     </w:p>
     <w:bookmarkEnd w:id="17"/>
     <w:bookmarkEnd w:id="18"/>
@@ -8046,7 +8119,7 @@
 </file>
 
 <file path=customXml/itemProps1.xml><?xml version="1.0" encoding="utf-8"?>
-<ds:datastoreItem xmlns:ds="http://schemas.openxmlformats.org/officeDocument/2006/customXml" ds:itemID="{B22971C0-AD82-425C-8DC5-8B42204F9318}">
+<ds:datastoreItem xmlns:ds="http://schemas.openxmlformats.org/officeDocument/2006/customXml" ds:itemID="{07DBD648-1C77-4C18-AAB2-8589D537C82F}">
   <ds:schemaRefs>
     <ds:schemaRef ds:uri="http://schemas.openxmlformats.org/officeDocument/2006/bibliography"/>
   </ds:schemaRefs>

</xml_diff>

<commit_message>
Update, plan de desarrollo
</commit_message>
<xml_diff>
--- a/Plan de desarrollo.docx
+++ b/Plan de desarrollo.docx
@@ -15,6 +15,8 @@
           <w:lang w:val="es-MX"/>
         </w:rPr>
       </w:pPr>
+      <w:bookmarkStart w:id="0" w:name="_GoBack"/>
+      <w:bookmarkEnd w:id="0"/>
       <w:r>
         <w:rPr>
           <w:b/>
@@ -640,10 +642,10 @@
       <w:pPr>
         <w:pStyle w:val="Ttulo1"/>
       </w:pPr>
-      <w:bookmarkStart w:id="0" w:name="_Toc79781293"/>
-      <w:bookmarkStart w:id="1" w:name="_Toc80091871"/>
-      <w:bookmarkStart w:id="2" w:name="_Toc80092882"/>
-      <w:bookmarkStart w:id="3" w:name="_Toc80093190"/>
+      <w:bookmarkStart w:id="1" w:name="_Toc79781293"/>
+      <w:bookmarkStart w:id="2" w:name="_Toc80091871"/>
+      <w:bookmarkStart w:id="3" w:name="_Toc80092882"/>
+      <w:bookmarkStart w:id="4" w:name="_Toc80093190"/>
     </w:p>
     <w:p/>
     <w:p>
@@ -667,29 +669,28 @@
           <w:noProof/>
         </w:rPr>
       </w:pPr>
-      <w:bookmarkStart w:id="4" w:name="_Toc79781295"/>
-      <w:bookmarkStart w:id="5" w:name="_Toc80091873"/>
-      <w:bookmarkStart w:id="6" w:name="_Toc80092884"/>
-      <w:bookmarkStart w:id="7" w:name="_Toc80093192"/>
-      <w:bookmarkStart w:id="8" w:name="_Toc80097202"/>
-      <w:bookmarkStart w:id="9" w:name="_Toc80098497"/>
-      <w:bookmarkStart w:id="10" w:name="_Toc80098555"/>
-      <w:bookmarkStart w:id="11" w:name="_Toc80098666"/>
-      <w:bookmarkStart w:id="12" w:name="_Toc80145656"/>
-      <w:bookmarkStart w:id="13" w:name="_Toc80173497"/>
-      <w:bookmarkStart w:id="14" w:name="_Toc80192441"/>
-      <w:bookmarkStart w:id="15" w:name="_Toc80192570"/>
-      <w:bookmarkStart w:id="16" w:name="_Toc93679245"/>
-      <w:bookmarkEnd w:id="0"/>
+      <w:bookmarkStart w:id="5" w:name="_Toc79781295"/>
+      <w:bookmarkStart w:id="6" w:name="_Toc80091873"/>
+      <w:bookmarkStart w:id="7" w:name="_Toc80092884"/>
+      <w:bookmarkStart w:id="8" w:name="_Toc80093192"/>
+      <w:bookmarkStart w:id="9" w:name="_Toc80097202"/>
+      <w:bookmarkStart w:id="10" w:name="_Toc80098497"/>
+      <w:bookmarkStart w:id="11" w:name="_Toc80098555"/>
+      <w:bookmarkStart w:id="12" w:name="_Toc80098666"/>
+      <w:bookmarkStart w:id="13" w:name="_Toc80145656"/>
+      <w:bookmarkStart w:id="14" w:name="_Toc80173497"/>
+      <w:bookmarkStart w:id="15" w:name="_Toc80192441"/>
+      <w:bookmarkStart w:id="16" w:name="_Toc80192570"/>
+      <w:bookmarkStart w:id="17" w:name="_Toc93679245"/>
       <w:bookmarkEnd w:id="1"/>
       <w:bookmarkEnd w:id="2"/>
       <w:bookmarkEnd w:id="3"/>
+      <w:bookmarkEnd w:id="4"/>
       <w:r>
         <w:lastRenderedPageBreak/>
         <w:t>ÍNDICE</w:t>
       </w:r>
-      <w:bookmarkStart w:id="17" w:name="_Toc80092885"/>
-      <w:bookmarkEnd w:id="4"/>
+      <w:bookmarkStart w:id="18" w:name="_Toc80092885"/>
       <w:bookmarkEnd w:id="5"/>
       <w:bookmarkEnd w:id="6"/>
       <w:bookmarkEnd w:id="7"/>
@@ -702,6 +703,7 @@
       <w:bookmarkEnd w:id="14"/>
       <w:bookmarkEnd w:id="15"/>
       <w:bookmarkEnd w:id="16"/>
+      <w:bookmarkEnd w:id="17"/>
       <w:r>
         <w:fldChar w:fldCharType="begin"/>
       </w:r>
@@ -1005,7 +1007,7 @@
             <w:noProof/>
             <w:webHidden/>
           </w:rPr>
-          <w:t>3</w:t>
+          <w:t>4</w:t>
         </w:r>
         <w:r>
           <w:rPr>
@@ -1081,7 +1083,7 @@
             <w:noProof/>
             <w:webHidden/>
           </w:rPr>
-          <w:t>3</w:t>
+          <w:t>4</w:t>
         </w:r>
         <w:r>
           <w:rPr>
@@ -1157,7 +1159,7 @@
             <w:noProof/>
             <w:webHidden/>
           </w:rPr>
-          <w:t>3</w:t>
+          <w:t>5</w:t>
         </w:r>
         <w:r>
           <w:rPr>
@@ -1195,16 +1197,16 @@
       <w:pPr>
         <w:pStyle w:val="Ttulo1"/>
       </w:pPr>
-      <w:bookmarkStart w:id="18" w:name="_Toc80192442"/>
+      <w:bookmarkStart w:id="19" w:name="_Toc80192442"/>
       <w:r>
         <w:br w:type="page"/>
       </w:r>
-      <w:bookmarkStart w:id="19" w:name="_Toc93679246"/>
+      <w:bookmarkStart w:id="20" w:name="_Toc93679246"/>
       <w:r>
         <w:lastRenderedPageBreak/>
         <w:t>PLANTEAMIENTO DEL PROBLEMA.</w:t>
       </w:r>
-      <w:bookmarkEnd w:id="19"/>
+      <w:bookmarkEnd w:id="20"/>
     </w:p>
     <w:p>
       <w:pPr>
@@ -1223,11 +1225,11 @@
       <w:pPr>
         <w:pStyle w:val="Ttulo1"/>
       </w:pPr>
-      <w:bookmarkStart w:id="20" w:name="_Toc93679247"/>
+      <w:bookmarkStart w:id="21" w:name="_Toc93679247"/>
       <w:r>
         <w:t>OBJETIVOS</w:t>
       </w:r>
-      <w:bookmarkEnd w:id="20"/>
+      <w:bookmarkEnd w:id="21"/>
     </w:p>
     <w:p>
       <w:pPr>
@@ -1281,7 +1283,7 @@
       <w:r>
         <w:t>.</w:t>
       </w:r>
-      <w:bookmarkStart w:id="21" w:name="_Toc93679248"/>
+      <w:bookmarkStart w:id="22" w:name="_Toc93679248"/>
     </w:p>
     <w:p>
       <w:pPr>
@@ -1306,7 +1308,7 @@
       <w:r>
         <w:t>.</w:t>
       </w:r>
-      <w:bookmarkEnd w:id="21"/>
+      <w:bookmarkEnd w:id="22"/>
     </w:p>
     <w:p/>
     <w:tbl>
@@ -1711,7 +1713,7 @@
           <w:szCs w:val="32"/>
         </w:rPr>
       </w:pPr>
-      <w:bookmarkStart w:id="22" w:name="_Toc93679249"/>
+      <w:bookmarkStart w:id="23" w:name="_Toc93679249"/>
       <w:r>
         <w:br w:type="page"/>
       </w:r>
@@ -1726,8 +1728,8 @@
         <w:lastRenderedPageBreak/>
         <w:t>DIAGRAMA DE CASOS DE USO DE REQUERIMIENTOS COMPLEJOS.</w:t>
       </w:r>
-      <w:bookmarkStart w:id="23" w:name="_Toc93679250"/>
-      <w:bookmarkEnd w:id="22"/>
+      <w:bookmarkStart w:id="24" w:name="_Toc93679250"/>
+      <w:bookmarkEnd w:id="23"/>
     </w:p>
     <w:p>
       <w:pPr>
@@ -1735,7 +1737,6 @@
         <w:spacing w:line="259" w:lineRule="auto"/>
         <w:jc w:val="left"/>
       </w:pPr>
-      <w:bookmarkStart w:id="24" w:name="_GoBack"/>
       <w:r>
         <w:rPr>
           <w:b w:val="0"/>
@@ -1784,7 +1785,6 @@
           </wp:inline>
         </w:drawing>
       </w:r>
-      <w:bookmarkEnd w:id="24"/>
     </w:p>
     <w:p/>
     <w:p>
@@ -1795,7 +1795,7 @@
         <w:lastRenderedPageBreak/>
         <w:t>DIAGRAMA DE ARQUITECTURA DE SOFTWARE.</w:t>
       </w:r>
-      <w:bookmarkEnd w:id="23"/>
+      <w:bookmarkEnd w:id="24"/>
     </w:p>
     <w:p>
       <w:pPr>
@@ -1925,8 +1925,8 @@
         </w:drawing>
       </w:r>
     </w:p>
-    <w:bookmarkEnd w:id="17"/>
     <w:bookmarkEnd w:id="18"/>
+    <w:bookmarkEnd w:id="19"/>
     <w:p>
       <w:pPr>
         <w:spacing w:line="259" w:lineRule="auto"/>
@@ -8119,7 +8119,7 @@
 </file>
 
 <file path=customXml/itemProps1.xml><?xml version="1.0" encoding="utf-8"?>
-<ds:datastoreItem xmlns:ds="http://schemas.openxmlformats.org/officeDocument/2006/customXml" ds:itemID="{07DBD648-1C77-4C18-AAB2-8589D537C82F}">
+<ds:datastoreItem xmlns:ds="http://schemas.openxmlformats.org/officeDocument/2006/customXml" ds:itemID="{4AD96267-E1F7-49B1-B2E3-A02D15F76031}">
   <ds:schemaRefs>
     <ds:schemaRef ds:uri="http://schemas.openxmlformats.org/officeDocument/2006/bibliography"/>
   </ds:schemaRefs>

</xml_diff>